<commit_message>
Model update to include new month variable
</commit_message>
<xml_diff>
--- a/shell_doc.docx
+++ b/shell_doc.docx
@@ -72,21 +72,15 @@
         <w:pStyle w:val="Heading1"/>
       </w:pPr>
       <w:r>
-        <w:t xml:space="preserve"> Data</w:t>
-      </w:r>
-    </w:p>
-    <w:p>
-      <w:r>
-        <w:t>This section will contain an explanation of the data set. It will describe the dimension, the number of observations, the types of variables as well as their meaning, the degree of missingness in the data (and how it will be resolved)</w:t>
-      </w:r>
-      <w:r>
-        <w:t xml:space="preserve">, as well as </w:t>
-      </w:r>
-      <w:r>
-        <w:t>a few</w:t>
-      </w:r>
-      <w:r>
-        <w:t xml:space="preserve"> summary visualizations to give the audience an idea of the shape of the data.</w:t>
+        <w:t xml:space="preserve"> </w:t>
+      </w:r>
+      <w:r>
+        <w:t>Methods</w:t>
+      </w:r>
+    </w:p>
+    <w:p>
+      <w:r>
+        <w:t>This section will explain the analytical methods used in the model, specifically the multiple linear regression analyses. This will also include a discussion of the creation of the dummy variables used in the models.</w:t>
       </w:r>
     </w:p>
     <w:p>
@@ -94,12 +88,144 @@
         <w:pStyle w:val="Heading1"/>
       </w:pPr>
       <w:r>
-        <w:t>Methods</w:t>
-      </w:r>
-    </w:p>
-    <w:p>
-      <w:r>
-        <w:t>This section will explain the analytical methods used in the model, specifically the multiple linear regression analyses. This will also include a discussion of the creation of the dummy variables used in the models.</w:t>
+        <w:t>Data</w:t>
+      </w:r>
+    </w:p>
+    <w:p>
+      <w:r>
+        <w:t xml:space="preserve">The data used in this analysis was provided by Beach Tan, Inc and the data was collected in 2014. It is contained in a data frame with dimensions of 11,041 observations and 12 variables. </w:t>
+      </w:r>
+      <w:r>
+        <w:t>A data dictionary is provided in the table below:</w:t>
+      </w:r>
+    </w:p>
+    <w:p/>
+    <w:p>
+      <w:r>
+        <w:rPr>
+          <w:noProof/>
+        </w:rPr>
+        <w:lastRenderedPageBreak/>
+        <w:drawing>
+          <wp:inline distT="0" distB="0" distL="0" distR="0">
+            <wp:extent cx="5486400" cy="3729355"/>
+            <wp:effectExtent l="0" t="0" r="0" b="4445"/>
+            <wp:docPr id="3" name="Picture 3" descr="Table&#10;&#10;Description automatically generated"/>
+            <wp:cNvGraphicFramePr>
+              <a:graphicFrameLocks xmlns:a="http://schemas.openxmlformats.org/drawingml/2006/main" noChangeAspect="1"/>
+            </wp:cNvGraphicFramePr>
+            <a:graphic xmlns:a="http://schemas.openxmlformats.org/drawingml/2006/main">
+              <a:graphicData uri="http://schemas.openxmlformats.org/drawingml/2006/picture">
+                <pic:pic xmlns:pic="http://schemas.openxmlformats.org/drawingml/2006/picture">
+                  <pic:nvPicPr>
+                    <pic:cNvPr id="3" name="Picture 3" descr="Table&#10;&#10;Description automatically generated"/>
+                    <pic:cNvPicPr/>
+                  </pic:nvPicPr>
+                  <pic:blipFill>
+                    <a:blip r:embed="rId7">
+                      <a:extLst>
+                        <a:ext uri="{28A0092B-C50C-407E-A947-70E740481C1C}">
+                          <a14:useLocalDpi xmlns:a14="http://schemas.microsoft.com/office/drawing/2010/main" val="0"/>
+                        </a:ext>
+                      </a:extLst>
+                    </a:blip>
+                    <a:stretch>
+                      <a:fillRect/>
+                    </a:stretch>
+                  </pic:blipFill>
+                  <pic:spPr>
+                    <a:xfrm>
+                      <a:off x="0" y="0"/>
+                      <a:ext cx="5486400" cy="3729355"/>
+                    </a:xfrm>
+                    <a:prstGeom prst="rect">
+                      <a:avLst/>
+                    </a:prstGeom>
+                  </pic:spPr>
+                </pic:pic>
+              </a:graphicData>
+            </a:graphic>
+          </wp:inline>
+        </w:drawing>
+      </w:r>
+    </w:p>
+    <w:p>
+      <w:r>
+        <w:t>Variable names with an (F) next to them are factors; those with an (N) are either numeric or integer. “</w:t>
+      </w:r>
+      <w:proofErr w:type="spellStart"/>
+      <w:r>
+        <w:t>DateJoined</w:t>
+      </w:r>
+      <w:proofErr w:type="spellEnd"/>
+      <w:r>
+        <w:t>” is a date factor.</w:t>
+      </w:r>
+    </w:p>
+    <w:p>
+      <w:r>
+        <w:t>The degree of missingness in this data set is miniscule; only “</w:t>
+      </w:r>
+      <w:proofErr w:type="spellStart"/>
+      <w:r>
+        <w:t>DateJoined</w:t>
+      </w:r>
+      <w:proofErr w:type="spellEnd"/>
+      <w:r>
+        <w:t>” and “Gender” have any missing values, yet both of those variables are missing less than 0.5% of their rows. However,  the rows with missing values for “</w:t>
+      </w:r>
+      <w:proofErr w:type="spellStart"/>
+      <w:r>
+        <w:t>DateJoined</w:t>
+      </w:r>
+      <w:proofErr w:type="spellEnd"/>
+      <w:r>
+        <w:t>” have values in the variable of “</w:t>
+      </w:r>
+      <w:proofErr w:type="spellStart"/>
+      <w:r>
+        <w:t>DaysSinceJoined</w:t>
+      </w:r>
+      <w:proofErr w:type="spellEnd"/>
+      <w:r>
+        <w:t>” over 40,000, which would mean that those particular customers joined the membership program or first purchased at Beach Tan, Inc. over 100 years ago. This anomaly would have negatively affected the models, so those rows were removed from the data set. The rows in which the values for “Gender” was missing were also removed so that the models didn’t create another dummy variable for the N/A’s in “Gender”.</w:t>
+      </w:r>
+    </w:p>
+    <w:p>
+      <w:r>
+        <w:t>In order to reduce the dimension of this data set, the variables “</w:t>
+      </w:r>
+      <w:proofErr w:type="spellStart"/>
+      <w:r>
+        <w:t>UIDClient</w:t>
+      </w:r>
+      <w:proofErr w:type="spellEnd"/>
+      <w:r>
+        <w:t>” and “</w:t>
+      </w:r>
+      <w:proofErr w:type="spellStart"/>
+      <w:r>
+        <w:t>DateJoined</w:t>
+      </w:r>
+      <w:proofErr w:type="spellEnd"/>
+      <w:r>
+        <w:t>” were removed from the data set. Each customer has their own unique identification number stored in “</w:t>
+      </w:r>
+      <w:proofErr w:type="spellStart"/>
+      <w:r>
+        <w:t>UIDClient</w:t>
+      </w:r>
+      <w:proofErr w:type="spellEnd"/>
+      <w:r>
+        <w:t>”, so this variable would not provide valuable information in the model. “</w:t>
+      </w:r>
+      <w:proofErr w:type="spellStart"/>
+      <w:r>
+        <w:t>DateJoined</w:t>
+      </w:r>
+      <w:proofErr w:type="spellEnd"/>
+      <w:r>
+        <w:t>” would have been treated as a factor in the models.</w:t>
       </w:r>
     </w:p>
     <w:p>
@@ -107,22 +233,38 @@
         <w:pStyle w:val="Heading1"/>
       </w:pPr>
       <w:r>
+        <w:t>Results</w:t>
+      </w:r>
+    </w:p>
+    <w:p>
+      <w:r>
+        <w:t xml:space="preserve">This section will </w:t>
+      </w:r>
+      <w:r>
+        <w:t>report</w:t>
+      </w:r>
+      <w:r>
+        <w:t xml:space="preserve"> the model outputs and the variables that are associated with a statistically significant change in the response variables.</w:t>
+      </w:r>
+    </w:p>
+    <w:p>
+      <w:pPr>
+        <w:pStyle w:val="Heading1"/>
+      </w:pPr>
+      <w:r>
+        <w:lastRenderedPageBreak/>
         <w:t xml:space="preserve"> </w:t>
       </w:r>
       <w:r>
-        <w:t>Results</w:t>
-      </w:r>
-    </w:p>
-    <w:p>
-      <w:r>
-        <w:lastRenderedPageBreak/>
-        <w:t xml:space="preserve">This section will </w:t>
-      </w:r>
-      <w:r>
-        <w:t>report</w:t>
-      </w:r>
-      <w:r>
-        <w:t xml:space="preserve"> the model outputs and the variables that are associated with a statistically significant change in the response variables.</w:t>
+        <w:t>Discussion/Conclusion</w:t>
+      </w:r>
+    </w:p>
+    <w:p>
+      <w:r>
+        <w:t>This section will include a discussion of the model output as well as the conclusions derived from the outputs.</w:t>
+      </w:r>
+      <w:r>
+        <w:t xml:space="preserve"> This will be the resolution part of the storytelling aspect of this analysis.</w:t>
       </w:r>
     </w:p>
     <w:p>
@@ -133,38 +275,19 @@
         <w:t xml:space="preserve"> </w:t>
       </w:r>
       <w:r>
-        <w:t>Discussion/Conclusion</w:t>
-      </w:r>
-    </w:p>
-    <w:p>
-      <w:r>
-        <w:t>This section will include a discussion of the model output as well as the conclusions derived from the outputs.</w:t>
-      </w:r>
-      <w:r>
-        <w:t xml:space="preserve"> This will be the resolution part of the storytelling aspect of this analysis.</w:t>
-      </w:r>
-    </w:p>
-    <w:p>
-      <w:pPr>
-        <w:pStyle w:val="Heading1"/>
-      </w:pPr>
+        <w:t>Limitations</w:t>
+      </w:r>
+    </w:p>
+    <w:p>
+      <w:r>
+        <w:t>This section will describe the limitations encountered when conducting the model analysis.</w:t>
+      </w:r>
       <w:r>
         <w:t xml:space="preserve"> </w:t>
       </w:r>
-      <w:r>
-        <w:t>Limitations</w:t>
-      </w:r>
-    </w:p>
-    <w:p>
-      <w:r>
-        <w:t>This section will describe the limitations encountered when conducting the model analysis.</w:t>
-      </w:r>
-      <w:r>
-        <w:t xml:space="preserve"> </w:t>
-      </w:r>
     </w:p>
     <w:sectPr>
-      <w:footerReference w:type="default" r:id="rId7"/>
+      <w:footerReference w:type="default" r:id="rId8"/>
       <w:pgSz w:w="12240" w:h="15840"/>
       <w:pgMar w:top="1440" w:right="1800" w:bottom="1080" w:left="1800" w:header="720" w:footer="720" w:gutter="0"/>
       <w:cols w:space="720"/>
@@ -515,6 +638,7 @@
     <w:lsdException w:name="HTML Sample" w:semiHidden="1" w:unhideWhenUsed="1"/>
     <w:lsdException w:name="HTML Typewriter" w:semiHidden="1" w:unhideWhenUsed="1"/>
     <w:lsdException w:name="HTML Variable" w:semiHidden="1" w:unhideWhenUsed="1"/>
+    <w:lsdException w:name="Normal Table" w:semiHidden="1" w:unhideWhenUsed="1"/>
     <w:lsdException w:name="annotation subject" w:semiHidden="1" w:unhideWhenUsed="1"/>
     <w:lsdException w:name="No List" w:semiHidden="1" w:unhideWhenUsed="1"/>
     <w:lsdException w:name="Outline List 1" w:semiHidden="1" w:unhideWhenUsed="1"/>
@@ -557,8 +681,11 @@
     <w:lsdException w:name="Table Contemporary" w:semiHidden="1" w:unhideWhenUsed="1"/>
     <w:lsdException w:name="Table Elegant" w:semiHidden="1" w:unhideWhenUsed="1"/>
     <w:lsdException w:name="Table Professional" w:semiHidden="1" w:unhideWhenUsed="1"/>
+    <w:lsdException w:name="Table Subtle 1" w:semiHidden="1" w:unhideWhenUsed="1"/>
     <w:lsdException w:name="Table Subtle 2" w:semiHidden="1" w:unhideWhenUsed="1"/>
     <w:lsdException w:name="Table Web 1" w:semiHidden="1" w:unhideWhenUsed="1"/>
+    <w:lsdException w:name="Table Web 2" w:semiHidden="1" w:unhideWhenUsed="1"/>
+    <w:lsdException w:name="Table Web 3" w:semiHidden="1" w:unhideWhenUsed="1"/>
     <w:lsdException w:name="Balloon Text" w:semiHidden="1" w:unhideWhenUsed="1"/>
     <w:lsdException w:name="Table Grid" w:uiPriority="39"/>
     <w:lsdException w:name="Table Theme" w:semiHidden="1" w:unhideWhenUsed="1"/>

</xml_diff>